<commit_message>
further modified further tested, not finished.
</commit_message>
<xml_diff>
--- a/Technical Debts.docx
+++ b/Technical Debts.docx
@@ -115,6 +115,70 @@
           <w:lang w:val="en-US"/>
         </w:rPr>
         <w:t>a way to immediate remove from memory</w:t>
+      </w:r>
+    </w:p>
+    <w:p>
+      <w:pPr>
+        <w:pStyle w:val="ListParagraph"/>
+        <w:numPr>
+          <w:ilvl w:val="0"/>
+          <w:numId w:val="2"/>
+        </w:numPr>
+        <w:rPr>
+          <w:lang w:val="en-US"/>
+        </w:rPr>
+      </w:pPr>
+      <w:r>
+        <w:rPr>
+          <w:lang w:val="en-US"/>
+        </w:rPr>
+        <w:t xml:space="preserve">optimize/review </w:t>
+      </w:r>
+      <w:proofErr w:type="spellStart"/>
+      <w:r>
+        <w:rPr>
+          <w:lang w:val="en-US"/>
+        </w:rPr>
+        <w:t>maintain_cache</w:t>
+      </w:r>
+      <w:proofErr w:type="spellEnd"/>
+    </w:p>
+    <w:p>
+      <w:pPr>
+        <w:pStyle w:val="ListParagraph"/>
+        <w:numPr>
+          <w:ilvl w:val="1"/>
+          <w:numId w:val="2"/>
+        </w:numPr>
+        <w:rPr>
+          <w:lang w:val="en-US"/>
+        </w:rPr>
+      </w:pPr>
+      <w:r>
+        <w:rPr>
+          <w:lang w:val="en-US"/>
+        </w:rPr>
+        <w:t xml:space="preserve">currently requiring all actions cleared before </w:t>
+      </w:r>
+      <w:proofErr w:type="spellStart"/>
+      <w:r>
+        <w:rPr>
+          <w:lang w:val="en-US"/>
+        </w:rPr>
+        <w:t>maintain_cache</w:t>
+      </w:r>
+      <w:proofErr w:type="spellEnd"/>
+      <w:r>
+        <w:rPr>
+          <w:lang w:val="en-US"/>
+        </w:rPr>
+        <w:t xml:space="preserve">, </w:t>
+      </w:r>
+      <w:r>
+        <w:rPr>
+          <w:lang w:val="en-US"/>
+        </w:rPr>
+        <w:t>which is not optimal</w:t>
       </w:r>
     </w:p>
     <w:p>

</xml_diff>

<commit_message>
further tested, not finished.
</commit_message>
<xml_diff>
--- a/Technical Debts.docx
+++ b/Technical Debts.docx
@@ -50,6 +50,24 @@
         <w:rPr>
           <w:lang w:val="en-US"/>
         </w:rPr>
+        <w:t>Create function manual / documentation.</w:t>
+      </w:r>
+    </w:p>
+    <w:p>
+      <w:pPr>
+        <w:pStyle w:val="ListParagraph"/>
+        <w:numPr>
+          <w:ilvl w:val="0"/>
+          <w:numId w:val="2"/>
+        </w:numPr>
+        <w:rPr>
+          <w:lang w:val="en-US"/>
+        </w:rPr>
+      </w:pPr>
+      <w:r>
+        <w:rPr>
+          <w:lang w:val="en-US"/>
+        </w:rPr>
         <w:t xml:space="preserve">destructor (should be considered together with </w:t>
       </w:r>
       <w:proofErr w:type="spellStart"/>
@@ -161,11 +179,19 @@
         <w:t xml:space="preserve">currently requiring all actions cleared before </w:t>
       </w:r>
       <w:proofErr w:type="spellStart"/>
-      <w:r>
-        <w:rPr>
-          <w:lang w:val="en-US"/>
-        </w:rPr>
-        <w:t>maintain_cache</w:t>
+      <w:proofErr w:type="gramStart"/>
+      <w:r>
+        <w:rPr>
+          <w:lang w:val="en-US"/>
+        </w:rPr>
+        <w:t>maintain</w:t>
+      </w:r>
+      <w:proofErr w:type="gramEnd"/>
+      <w:r>
+        <w:rPr>
+          <w:lang w:val="en-US"/>
+        </w:rPr>
+        <w:t>_cache</w:t>
       </w:r>
       <w:proofErr w:type="spellEnd"/>
       <w:r>

</xml_diff>